<commit_message>
Atualizar arquivo da pesqusa
</commit_message>
<xml_diff>
--- a/Atividade2/seguranca_web.docx
+++ b/Atividade2/seguranca_web.docx
@@ -782,6 +782,8 @@
       <w:r>
         <w:rPr>
           <w:rStyle w:val="Heading1Char"/>
+          <w:b w:val="1"/>
+          <w:bCs w:val="1"/>
           <w:color w:val="auto"/>
         </w:rPr>
         <w:t>INTRODUÇÃO</w:t>
@@ -1699,24 +1701,6 @@
           <w:szCs w:val="24"/>
         </w:rPr>
         <w:t>É necessário sempre analisar suas atitudes, pois por exemplo, ao utilizar um software desatualizado, o usuário pode estar deixando de lado diversas capacidades de segurança desenvolvidas, ou a escolha entre conveniência e segurança.</w:t>
-      </w:r>
-    </w:p>
-    <w:p>
-      <w:pPr>
-        <w:pStyle w:val="Normal"/>
-        <w:spacing w:after="0" w:afterAutospacing="off" w:line="360" w:lineRule="auto"/>
-        <w:ind w:firstLine="720"/>
-        <w:jc w:val="both"/>
-        <w:rPr>
-          <w:rFonts w:ascii="Arial" w:hAnsi="Arial" w:eastAsia="Arial" w:cs="Arial"/>
-          <w:sz w:val="24"/>
-          <w:szCs w:val="24"/>
-        </w:rPr>
-      </w:pPr>
-    </w:p>
-    <w:p>
-      <w:r>
-        <w:br w:type="page"/>
       </w:r>
     </w:p>
     <w:p>

</xml_diff>